<commit_message>
Diseño UML Liberacion del Proyecto y Correcciones
</commit_message>
<xml_diff>
--- a/07_Diseños UML/CHENDOSOFT_VALM_Diseño Catalogo Docentes UML Diseño.docx
+++ b/07_Diseños UML/CHENDOSOFT_VALM_Diseño Catalogo Docentes UML Diseño.docx
@@ -2565,7 +2565,6 @@
             <w:shd w:val="clear" w:color="auto" w:fill="auto"/>
           </w:tcPr>
           <w:p>
-            <w:bookmarkStart w:id="14" w:name="_GoBack"/>
             <w:r>
               <w:rPr>
                 <w:noProof/>
@@ -2613,7 +2612,6 @@
                 </wp:inline>
               </w:drawing>
             </w:r>
-            <w:bookmarkEnd w:id="14"/>
           </w:p>
         </w:tc>
       </w:tr>
@@ -2627,6 +2625,129 @@
         </w:tabs>
         <w:ind w:left="0" w:firstLine="0"/>
       </w:pPr>
+    </w:p>
+    <w:p>
+      <w:pPr>
+        <w:widowControl/>
+        <w:suppressAutoHyphens w:val="0"/>
+        <w:rPr>
+          <w:rFonts w:ascii="Arial" w:hAnsi="Arial"/>
+          <w:b/>
+          <w:bCs/>
+          <w:szCs w:val="32"/>
+        </w:rPr>
+      </w:pPr>
+      <w:r>
+        <w:br w:type="page"/>
+      </w:r>
+    </w:p>
+    <w:p>
+      <w:pPr>
+        <w:pStyle w:val="Ttulo2"/>
+        <w:numPr>
+          <w:ilvl w:val="1"/>
+          <w:numId w:val="2"/>
+        </w:numPr>
+      </w:pPr>
+      <w:r>
+        <w:lastRenderedPageBreak/>
+        <w:t>Proceso 1: Validación de Proyectos</w:t>
+      </w:r>
+    </w:p>
+    <w:p>
+      <w:pPr>
+        <w:pStyle w:val="Textoindependiente"/>
+      </w:pPr>
+    </w:p>
+    <w:tbl>
+      <w:tblPr>
+        <w:tblW w:w="10072" w:type="dxa"/>
+        <w:tblInd w:w="-289" w:type="dxa"/>
+        <w:tblBorders>
+          <w:top w:val="single" w:sz="4" w:space="0" w:color="auto"/>
+          <w:left w:val="single" w:sz="4" w:space="0" w:color="auto"/>
+          <w:bottom w:val="single" w:sz="4" w:space="0" w:color="auto"/>
+          <w:right w:val="single" w:sz="4" w:space="0" w:color="auto"/>
+          <w:insideH w:val="single" w:sz="4" w:space="0" w:color="auto"/>
+          <w:insideV w:val="single" w:sz="4" w:space="0" w:color="auto"/>
+        </w:tblBorders>
+        <w:tblLook w:val="04A0" w:firstRow="1" w:lastRow="0" w:firstColumn="1" w:lastColumn="0" w:noHBand="0" w:noVBand="1"/>
+      </w:tblPr>
+      <w:tblGrid>
+        <w:gridCol w:w="10072"/>
+      </w:tblGrid>
+      <w:tr>
+        <w:trPr>
+          <w:trHeight w:val="4418"/>
+        </w:trPr>
+        <w:tc>
+          <w:tcPr>
+            <w:tcW w:w="10072" w:type="dxa"/>
+            <w:shd w:val="clear" w:color="auto" w:fill="auto"/>
+          </w:tcPr>
+          <w:p>
+            <w:r>
+              <w:rPr>
+                <w:noProof/>
+                <w:lang w:val="en-US" w:eastAsia="en-US" w:bidi="ar-SA"/>
+              </w:rPr>
+              <w:drawing>
+                <wp:inline distT="0" distB="0" distL="0" distR="0" wp14:anchorId="4D2508FF" wp14:editId="54525323">
+                  <wp:extent cx="1472541" cy="2694205"/>
+                  <wp:effectExtent l="0" t="0" r="0" b="0"/>
+                  <wp:docPr id="5" name="Imagen 5"/>
+                  <wp:cNvGraphicFramePr>
+                    <a:graphicFrameLocks xmlns:a="http://schemas.openxmlformats.org/drawingml/2006/main" noChangeAspect="1"/>
+                  </wp:cNvGraphicFramePr>
+                  <a:graphic xmlns:a="http://schemas.openxmlformats.org/drawingml/2006/main">
+                    <a:graphicData uri="http://schemas.openxmlformats.org/drawingml/2006/picture">
+                      <pic:pic xmlns:pic="http://schemas.openxmlformats.org/drawingml/2006/picture">
+                        <pic:nvPicPr>
+                          <pic:cNvPr id="5" name="FEC25FC.tmp"/>
+                          <pic:cNvPicPr/>
+                        </pic:nvPicPr>
+                        <pic:blipFill>
+                          <a:blip r:embed="rId15">
+                            <a:extLst>
+                              <a:ext uri="{28A0092B-C50C-407E-A947-70E740481C1C}">
+                                <a14:useLocalDpi xmlns:a14="http://schemas.microsoft.com/office/drawing/2010/main" val="0"/>
+                              </a:ext>
+                            </a:extLst>
+                          </a:blip>
+                          <a:stretch>
+                            <a:fillRect/>
+                          </a:stretch>
+                        </pic:blipFill>
+                        <pic:spPr>
+                          <a:xfrm>
+                            <a:off x="0" y="0"/>
+                            <a:ext cx="1473357" cy="2695699"/>
+                          </a:xfrm>
+                          <a:prstGeom prst="rect">
+                            <a:avLst/>
+                          </a:prstGeom>
+                        </pic:spPr>
+                      </pic:pic>
+                    </a:graphicData>
+                  </a:graphic>
+                </wp:inline>
+              </w:drawing>
+            </w:r>
+          </w:p>
+        </w:tc>
+      </w:tr>
+    </w:tbl>
+    <w:p>
+      <w:pPr>
+        <w:pStyle w:val="Ttulo1"/>
+        <w:tabs>
+          <w:tab w:val="clear" w:pos="1287"/>
+          <w:tab w:val="left" w:pos="363"/>
+        </w:tabs>
+        <w:ind w:left="0" w:firstLine="0"/>
+      </w:pPr>
+      <w:bookmarkStart w:id="14" w:name="_GoBack"/>
+      <w:bookmarkEnd w:id="14"/>
     </w:p>
     <w:sectPr>
       <w:footnotePr>
@@ -2720,7 +2841,7 @@
             <w:rPr>
               <w:noProof/>
             </w:rPr>
-            <w:t>3</w:t>
+            <w:t>8</w:t>
           </w:r>
           <w:r>
             <w:fldChar w:fldCharType="end"/>
@@ -6736,6 +6857,173 @@
       <w:pPr>
         <w:ind w:left="6480" w:hanging="180"/>
       </w:pPr>
+    </w:lvl>
+  </w:abstractNum>
+  <w:abstractNum w:abstractNumId="34" w15:restartNumberingAfterBreak="0">
+    <w:nsid w:val="7A165FBB"/>
+    <w:multiLevelType w:val="multilevel"/>
+    <w:tmpl w:val="00000002"/>
+    <w:lvl w:ilvl="0">
+      <w:start w:val="1"/>
+      <w:numFmt w:val="decimal"/>
+      <w:lvlText w:val=" %1 "/>
+      <w:lvlJc w:val="left"/>
+      <w:pPr>
+        <w:tabs>
+          <w:tab w:val="num" w:pos="363"/>
+        </w:tabs>
+        <w:ind w:left="363" w:hanging="363"/>
+      </w:pPr>
+      <w:rPr>
+        <w:rFonts w:ascii="Arial" w:hAnsi="Arial"/>
+        <w:sz w:val="20"/>
+        <w:szCs w:val="20"/>
+        <w:lang w:val="es-ES_tradnl"/>
+      </w:rPr>
+    </w:lvl>
+    <w:lvl w:ilvl="1">
+      <w:start w:val="1"/>
+      <w:numFmt w:val="decimal"/>
+      <w:lvlText w:val=" %1.%2 "/>
+      <w:lvlJc w:val="left"/>
+      <w:pPr>
+        <w:tabs>
+          <w:tab w:val="num" w:pos="726"/>
+        </w:tabs>
+        <w:ind w:left="726" w:hanging="363"/>
+      </w:pPr>
+      <w:rPr>
+        <w:rFonts w:ascii="Arial" w:hAnsi="Arial"/>
+        <w:sz w:val="20"/>
+        <w:szCs w:val="20"/>
+        <w:lang w:val="es-ES_tradnl"/>
+      </w:rPr>
+    </w:lvl>
+    <w:lvl w:ilvl="2">
+      <w:start w:val="1"/>
+      <w:numFmt w:val="decimal"/>
+      <w:lvlText w:val=" %1.%2.%3 "/>
+      <w:lvlJc w:val="left"/>
+      <w:pPr>
+        <w:tabs>
+          <w:tab w:val="num" w:pos="1074"/>
+        </w:tabs>
+        <w:ind w:left="1074" w:hanging="360"/>
+      </w:pPr>
+      <w:rPr>
+        <w:rFonts w:ascii="Arial" w:hAnsi="Arial"/>
+        <w:sz w:val="20"/>
+        <w:szCs w:val="20"/>
+        <w:lang w:val="es-ES_tradnl"/>
+      </w:rPr>
+    </w:lvl>
+    <w:lvl w:ilvl="3">
+      <w:start w:val="1"/>
+      <w:numFmt w:val="decimal"/>
+      <w:lvlText w:val=" %1.%2.%3.%4 "/>
+      <w:lvlJc w:val="left"/>
+      <w:pPr>
+        <w:tabs>
+          <w:tab w:val="num" w:pos="1800"/>
+        </w:tabs>
+        <w:ind w:left="1800" w:hanging="360"/>
+      </w:pPr>
+      <w:rPr>
+        <w:rFonts w:ascii="Arial" w:hAnsi="Arial"/>
+        <w:sz w:val="20"/>
+        <w:szCs w:val="20"/>
+        <w:lang w:val="es-ES_tradnl"/>
+      </w:rPr>
+    </w:lvl>
+    <w:lvl w:ilvl="4">
+      <w:start w:val="1"/>
+      <w:numFmt w:val="decimal"/>
+      <w:lvlText w:val=" %1.%2.%3.%4.%5 "/>
+      <w:lvlJc w:val="left"/>
+      <w:pPr>
+        <w:tabs>
+          <w:tab w:val="num" w:pos="2160"/>
+        </w:tabs>
+        <w:ind w:left="2160" w:hanging="360"/>
+      </w:pPr>
+      <w:rPr>
+        <w:rFonts w:ascii="Arial" w:hAnsi="Arial"/>
+        <w:sz w:val="20"/>
+        <w:szCs w:val="20"/>
+        <w:lang w:val="es-ES_tradnl"/>
+      </w:rPr>
+    </w:lvl>
+    <w:lvl w:ilvl="5">
+      <w:start w:val="1"/>
+      <w:numFmt w:val="decimal"/>
+      <w:lvlText w:val=" %1.%2.%3.%4.%5.%6 "/>
+      <w:lvlJc w:val="left"/>
+      <w:pPr>
+        <w:tabs>
+          <w:tab w:val="num" w:pos="2520"/>
+        </w:tabs>
+        <w:ind w:left="2520" w:hanging="360"/>
+      </w:pPr>
+      <w:rPr>
+        <w:rFonts w:ascii="Arial" w:hAnsi="Arial"/>
+        <w:sz w:val="20"/>
+        <w:szCs w:val="20"/>
+        <w:lang w:val="es-ES_tradnl"/>
+      </w:rPr>
+    </w:lvl>
+    <w:lvl w:ilvl="6">
+      <w:start w:val="1"/>
+      <w:numFmt w:val="decimal"/>
+      <w:lvlText w:val=" %1.%2.%3.%4.%5.%6.%7 "/>
+      <w:lvlJc w:val="left"/>
+      <w:pPr>
+        <w:tabs>
+          <w:tab w:val="num" w:pos="2880"/>
+        </w:tabs>
+        <w:ind w:left="2880" w:hanging="360"/>
+      </w:pPr>
+      <w:rPr>
+        <w:rFonts w:ascii="Arial" w:hAnsi="Arial"/>
+        <w:sz w:val="20"/>
+        <w:szCs w:val="20"/>
+        <w:lang w:val="es-ES_tradnl"/>
+      </w:rPr>
+    </w:lvl>
+    <w:lvl w:ilvl="7">
+      <w:start w:val="1"/>
+      <w:numFmt w:val="decimal"/>
+      <w:lvlText w:val=" %1.%2.%3.%4.%5.%6.%7.%8 "/>
+      <w:lvlJc w:val="left"/>
+      <w:pPr>
+        <w:tabs>
+          <w:tab w:val="num" w:pos="3240"/>
+        </w:tabs>
+        <w:ind w:left="3240" w:hanging="360"/>
+      </w:pPr>
+      <w:rPr>
+        <w:rFonts w:ascii="Arial" w:hAnsi="Arial"/>
+        <w:sz w:val="20"/>
+        <w:szCs w:val="20"/>
+        <w:lang w:val="es-ES_tradnl"/>
+      </w:rPr>
+    </w:lvl>
+    <w:lvl w:ilvl="8">
+      <w:start w:val="1"/>
+      <w:numFmt w:val="decimal"/>
+      <w:lvlText w:val=" %1.%2.%3.%4.%5.%6.%7.%8.%9 "/>
+      <w:lvlJc w:val="left"/>
+      <w:pPr>
+        <w:tabs>
+          <w:tab w:val="num" w:pos="3600"/>
+        </w:tabs>
+        <w:ind w:left="3600" w:hanging="360"/>
+      </w:pPr>
+      <w:rPr>
+        <w:rFonts w:ascii="Arial" w:hAnsi="Arial"/>
+        <w:sz w:val="20"/>
+        <w:szCs w:val="20"/>
+        <w:lang w:val="es-ES_tradnl"/>
+      </w:rPr>
     </w:lvl>
   </w:abstractNum>
   <w:num w:numId="1">
@@ -6839,6 +7127,9 @@
   </w:num>
   <w:num w:numId="34">
     <w:abstractNumId w:val="24"/>
+  </w:num>
+  <w:num w:numId="35">
+    <w:abstractNumId w:val="34"/>
   </w:num>
 </w:numbering>
 </file>

</xml_diff>